<commit_message>
Ajustes Manuales y Documentacion
</commit_message>
<xml_diff>
--- a/Manual.docx
+++ b/Manual.docx
@@ -215,7 +215,267 @@
           <w:szCs w:val="24"/>
           <w:lang w:val="es-ES"/>
         </w:rPr>
-        <w:t xml:space="preserve">La base de datos estará en la siguiente url: </w:t>
+        <w:t xml:space="preserve">La base de datos </w:t>
+      </w:r>
+      <w:r>
+        <w:rPr>
+          <w:sz w:val="24"/>
+          <w:szCs w:val="24"/>
+          <w:lang w:val="es-ES"/>
+        </w:rPr>
+        <w:t>está en SQLSERVER 2017</w:t>
+      </w:r>
+      <w:r>
+        <w:rPr>
+          <w:sz w:val="24"/>
+          <w:szCs w:val="24"/>
+          <w:lang w:val="es-ES"/>
+        </w:rPr>
+        <w:t xml:space="preserve">: </w:t>
+      </w:r>
+      <w:hyperlink r:id="rId5" w:history="1">
+        <w:r>
+          <w:rPr>
+            <w:rStyle w:val="Hipervnculo"/>
+            <w:sz w:val="24"/>
+            <w:szCs w:val="24"/>
+            <w:lang w:val="es-ES"/>
+          </w:rPr>
+          <w:t>https://www.dropbox.com/s/ap5lfh2co14hzj5/DoctusPractice.bak?dl=0</w:t>
+        </w:r>
+      </w:hyperlink>
+      <w:r>
+        <w:rPr>
+          <w:sz w:val="24"/>
+          <w:szCs w:val="24"/>
+          <w:lang w:val="es-ES"/>
+        </w:rPr>
+        <w:t xml:space="preserve"> </w:t>
+      </w:r>
+    </w:p>
+    <w:p>
+      <w:pPr>
+        <w:pStyle w:val="Ttulo1"/>
+      </w:pPr>
+      <w:proofErr w:type="spellStart"/>
+      <w:r>
+        <w:t>Configuración</w:t>
+      </w:r>
+      <w:proofErr w:type="spellEnd"/>
+      <w:r>
+        <w:t xml:space="preserve"> base de </w:t>
+      </w:r>
+      <w:proofErr w:type="spellStart"/>
+      <w:r>
+        <w:t>datos</w:t>
+      </w:r>
+      <w:proofErr w:type="spellEnd"/>
+      <w:r>
+        <w:t>.</w:t>
+      </w:r>
+      <w:bookmarkStart w:id="0" w:name="_GoBack"/>
+      <w:bookmarkEnd w:id="0"/>
+    </w:p>
+    <w:p>
+      <w:pPr>
+        <w:pStyle w:val="Prrafodelista"/>
+        <w:numPr>
+          <w:ilvl w:val="0"/>
+          <w:numId w:val="5"/>
+        </w:numPr>
+        <w:rPr>
+          <w:lang w:val="es-ES"/>
+        </w:rPr>
+      </w:pPr>
+      <w:r>
+        <w:rPr>
+          <w:lang w:val="es-ES"/>
+        </w:rPr>
+        <w:t>Se debe descargar el .</w:t>
+      </w:r>
+      <w:proofErr w:type="spellStart"/>
+      <w:r>
+        <w:rPr>
+          <w:lang w:val="es-ES"/>
+        </w:rPr>
+        <w:t>b</w:t>
+      </w:r>
+      <w:r>
+        <w:rPr>
+          <w:lang w:val="es-ES"/>
+        </w:rPr>
+        <w:t>a</w:t>
+      </w:r>
+      <w:r>
+        <w:rPr>
+          <w:lang w:val="es-ES"/>
+        </w:rPr>
+        <w:t>k</w:t>
+      </w:r>
+      <w:proofErr w:type="spellEnd"/>
+      <w:r>
+        <w:rPr>
+          <w:lang w:val="es-ES"/>
+        </w:rPr>
+        <w:t xml:space="preserve"> de la </w:t>
+      </w:r>
+      <w:proofErr w:type="spellStart"/>
+      <w:r>
+        <w:rPr>
+          <w:lang w:val="es-ES"/>
+        </w:rPr>
+        <w:t>url</w:t>
+      </w:r>
+      <w:proofErr w:type="spellEnd"/>
+      <w:r>
+        <w:rPr>
+          <w:lang w:val="es-ES"/>
+        </w:rPr>
+        <w:t xml:space="preserve"> presentada anteriormente</w:t>
+      </w:r>
+      <w:r>
+        <w:rPr>
+          <w:lang w:val="es-ES"/>
+        </w:rPr>
+        <w:t xml:space="preserve"> y restaurarlo.</w:t>
+      </w:r>
+    </w:p>
+    <w:p>
+      <w:pPr>
+        <w:pStyle w:val="Prrafodelista"/>
+        <w:numPr>
+          <w:ilvl w:val="0"/>
+          <w:numId w:val="5"/>
+        </w:numPr>
+        <w:rPr>
+          <w:lang w:val="es-ES"/>
+        </w:rPr>
+      </w:pPr>
+      <w:r>
+        <w:rPr>
+          <w:lang w:val="es-ES"/>
+        </w:rPr>
+        <w:t>La base de datos trae datos configurados</w:t>
+      </w:r>
+    </w:p>
+    <w:p>
+      <w:pPr>
+        <w:pStyle w:val="Prrafodelista"/>
+        <w:rPr>
+          <w:lang w:val="es-ES"/>
+        </w:rPr>
+      </w:pPr>
+      <w:r>
+        <w:rPr>
+          <w:lang w:val="es-ES"/>
+        </w:rPr>
+        <w:t xml:space="preserve">Usuarios </w:t>
+      </w:r>
+      <w:proofErr w:type="spellStart"/>
+      <w:r>
+        <w:rPr>
+          <w:lang w:val="es-ES"/>
+        </w:rPr>
+        <w:t>preconfigurados</w:t>
+      </w:r>
+      <w:proofErr w:type="spellEnd"/>
+    </w:p>
+    <w:p>
+      <w:pPr>
+        <w:pStyle w:val="Prrafodelista"/>
+        <w:rPr>
+          <w:lang w:val="es-ES"/>
+        </w:rPr>
+      </w:pPr>
+      <w:r>
+        <w:rPr>
+          <w:lang w:val="es-ES"/>
+        </w:rPr>
+        <w:t xml:space="preserve">Usuario: </w:t>
+      </w:r>
+      <w:r>
+        <w:rPr>
+          <w:lang w:val="es-ES"/>
+        </w:rPr>
+        <w:t>Felipe</w:t>
+      </w:r>
+      <w:r>
+        <w:rPr>
+          <w:lang w:val="es-ES"/>
+        </w:rPr>
+        <w:t xml:space="preserve"> contraseña: </w:t>
+      </w:r>
+      <w:r>
+        <w:rPr>
+          <w:lang w:val="es-ES"/>
+        </w:rPr>
+        <w:t>123</w:t>
+      </w:r>
+    </w:p>
+    <w:p>
+      <w:pPr>
+        <w:pStyle w:val="Prrafodelista"/>
+        <w:rPr>
+          <w:lang w:val="es-ES"/>
+        </w:rPr>
+      </w:pPr>
+      <w:r>
+        <w:rPr>
+          <w:lang w:val="es-ES"/>
+        </w:rPr>
+        <w:t xml:space="preserve">Usuario: </w:t>
+      </w:r>
+      <w:r>
+        <w:rPr>
+          <w:lang w:val="es-ES"/>
+        </w:rPr>
+        <w:t>Edwin</w:t>
+      </w:r>
+      <w:r>
+        <w:rPr>
+          <w:lang w:val="es-ES"/>
+        </w:rPr>
+        <w:t xml:space="preserve"> contraseña: </w:t>
+      </w:r>
+      <w:r>
+        <w:rPr>
+          <w:lang w:val="es-ES"/>
+        </w:rPr>
+        <w:t>123</w:t>
+      </w:r>
+    </w:p>
+    <w:p>
+      <w:pPr>
+        <w:pStyle w:val="Prrafodelista"/>
+        <w:rPr>
+          <w:lang w:val="es-ES"/>
+        </w:rPr>
+      </w:pPr>
+      <w:r>
+        <w:rPr>
+          <w:lang w:val="es-ES"/>
+        </w:rPr>
+        <w:t xml:space="preserve">Usuario: </w:t>
+      </w:r>
+      <w:proofErr w:type="spellStart"/>
+      <w:r>
+        <w:rPr>
+          <w:lang w:val="es-ES"/>
+        </w:rPr>
+        <w:t>UsuarioReact</w:t>
+      </w:r>
+      <w:proofErr w:type="spellEnd"/>
+      <w:r>
+        <w:rPr>
+          <w:lang w:val="es-ES"/>
+        </w:rPr>
+        <w:t xml:space="preserve"> contraseña:</w:t>
+      </w:r>
+      <w:r>
+        <w:rPr>
+          <w:lang w:val="es-ES"/>
+        </w:rPr>
+        <w:t>123</w:t>
       </w:r>
     </w:p>
     <w:p>
@@ -369,7 +629,7 @@
                     <pic:cNvPicPr/>
                   </pic:nvPicPr>
                   <pic:blipFill>
-                    <a:blip r:embed="rId5"/>
+                    <a:blip r:embed="rId6"/>
                     <a:stretch>
                       <a:fillRect/>
                     </a:stretch>
@@ -615,6 +875,7 @@
         <w:rPr>
           <w:lang w:val="es-ES"/>
         </w:rPr>
+        <w:lastRenderedPageBreak/>
         <w:t>En la raíz se encuentra el directorio “</w:t>
       </w:r>
       <w:proofErr w:type="spellStart"/>
@@ -693,7 +954,7 @@
         <w:br/>
         <w:t xml:space="preserve">ejemplo: </w:t>
       </w:r>
-      <w:hyperlink r:id="rId6" w:history="1">
+      <w:hyperlink r:id="rId7" w:history="1">
         <w:r>
           <w:rPr>
             <w:rStyle w:val="Hipervnculo"/>
@@ -728,7 +989,7 @@
                     <pic:cNvPicPr/>
                   </pic:nvPicPr>
                   <pic:blipFill>
-                    <a:blip r:embed="rId7"/>
+                    <a:blip r:embed="rId8"/>
                     <a:stretch>
                       <a:fillRect/>
                     </a:stretch>
@@ -842,7 +1103,6 @@
         <w:rPr>
           <w:lang w:val="es-ES"/>
         </w:rPr>
-        <w:lastRenderedPageBreak/>
         <w:t>Una vez abierto uno de los dos programas, debemos ubicarnos en la raíz del proyecto, es decir en “</w:t>
       </w:r>
       <w:proofErr w:type="spellStart"/>
@@ -991,7 +1251,7 @@
         </w:rPr>
         <w:t xml:space="preserve">: </w:t>
       </w:r>
-      <w:hyperlink r:id="rId8" w:history="1">
+      <w:hyperlink r:id="rId9" w:history="1">
         <w:r>
           <w:rPr>
             <w:rStyle w:val="Hipervnculo"/>
@@ -999,8 +1259,6 @@
           <w:t>https://nodejs.org/es/</w:t>
         </w:r>
       </w:hyperlink>
-      <w:bookmarkStart w:id="0" w:name="_GoBack"/>
-      <w:bookmarkEnd w:id="0"/>
     </w:p>
     <w:p>
       <w:pPr>
@@ -1027,7 +1285,7 @@
         </w:rPr>
         <w:t>En caso de no hacerlo, debemos ir a “</w:t>
       </w:r>
-      <w:hyperlink r:id="rId9" w:history="1">
+      <w:hyperlink r:id="rId10" w:history="1">
         <w:r>
           <w:rPr>
             <w:rStyle w:val="Hipervnculo"/>
@@ -1297,6 +1555,92 @@
     </w:lvl>
   </w:abstractNum>
   <w:abstractNum w:abstractNumId="2" w15:restartNumberingAfterBreak="0">
+    <w:nsid w:val="5C393513"/>
+    <w:multiLevelType w:val="hybridMultilevel"/>
+    <w:tmpl w:val="8F5A12DE"/>
+    <w:lvl w:ilvl="0" w:tplc="0409000F">
+      <w:start w:val="1"/>
+      <w:numFmt w:val="decimal"/>
+      <w:lvlText w:val="%1."/>
+      <w:lvlJc w:val="left"/>
+      <w:pPr>
+        <w:ind w:left="720" w:hanging="360"/>
+      </w:pPr>
+    </w:lvl>
+    <w:lvl w:ilvl="1" w:tplc="04090019" w:tentative="1">
+      <w:start w:val="1"/>
+      <w:numFmt w:val="lowerLetter"/>
+      <w:lvlText w:val="%2."/>
+      <w:lvlJc w:val="left"/>
+      <w:pPr>
+        <w:ind w:left="1440" w:hanging="360"/>
+      </w:pPr>
+    </w:lvl>
+    <w:lvl w:ilvl="2" w:tplc="0409001B" w:tentative="1">
+      <w:start w:val="1"/>
+      <w:numFmt w:val="lowerRoman"/>
+      <w:lvlText w:val="%3."/>
+      <w:lvlJc w:val="right"/>
+      <w:pPr>
+        <w:ind w:left="2160" w:hanging="180"/>
+      </w:pPr>
+    </w:lvl>
+    <w:lvl w:ilvl="3" w:tplc="0409000F" w:tentative="1">
+      <w:start w:val="1"/>
+      <w:numFmt w:val="decimal"/>
+      <w:lvlText w:val="%4."/>
+      <w:lvlJc w:val="left"/>
+      <w:pPr>
+        <w:ind w:left="2880" w:hanging="360"/>
+      </w:pPr>
+    </w:lvl>
+    <w:lvl w:ilvl="4" w:tplc="04090019" w:tentative="1">
+      <w:start w:val="1"/>
+      <w:numFmt w:val="lowerLetter"/>
+      <w:lvlText w:val="%5."/>
+      <w:lvlJc w:val="left"/>
+      <w:pPr>
+        <w:ind w:left="3600" w:hanging="360"/>
+      </w:pPr>
+    </w:lvl>
+    <w:lvl w:ilvl="5" w:tplc="0409001B" w:tentative="1">
+      <w:start w:val="1"/>
+      <w:numFmt w:val="lowerRoman"/>
+      <w:lvlText w:val="%6."/>
+      <w:lvlJc w:val="right"/>
+      <w:pPr>
+        <w:ind w:left="4320" w:hanging="180"/>
+      </w:pPr>
+    </w:lvl>
+    <w:lvl w:ilvl="6" w:tplc="0409000F" w:tentative="1">
+      <w:start w:val="1"/>
+      <w:numFmt w:val="decimal"/>
+      <w:lvlText w:val="%7."/>
+      <w:lvlJc w:val="left"/>
+      <w:pPr>
+        <w:ind w:left="5040" w:hanging="360"/>
+      </w:pPr>
+    </w:lvl>
+    <w:lvl w:ilvl="7" w:tplc="04090019" w:tentative="1">
+      <w:start w:val="1"/>
+      <w:numFmt w:val="lowerLetter"/>
+      <w:lvlText w:val="%8."/>
+      <w:lvlJc w:val="left"/>
+      <w:pPr>
+        <w:ind w:left="5760" w:hanging="360"/>
+      </w:pPr>
+    </w:lvl>
+    <w:lvl w:ilvl="8" w:tplc="0409001B" w:tentative="1">
+      <w:start w:val="1"/>
+      <w:numFmt w:val="lowerRoman"/>
+      <w:lvlText w:val="%9."/>
+      <w:lvlJc w:val="right"/>
+      <w:pPr>
+        <w:ind w:left="6480" w:hanging="180"/>
+      </w:pPr>
+    </w:lvl>
+  </w:abstractNum>
+  <w:abstractNum w:abstractNumId="3" w15:restartNumberingAfterBreak="0">
     <w:nsid w:val="63B010DB"/>
     <w:multiLevelType w:val="hybridMultilevel"/>
     <w:tmpl w:val="A058F2D2"/>
@@ -1409,7 +1753,7 @@
       </w:rPr>
     </w:lvl>
   </w:abstractNum>
-  <w:abstractNum w:abstractNumId="3" w15:restartNumberingAfterBreak="0">
+  <w:abstractNum w:abstractNumId="4" w15:restartNumberingAfterBreak="0">
     <w:nsid w:val="6EE17220"/>
     <w:multiLevelType w:val="hybridMultilevel"/>
     <w:tmpl w:val="E6028A82"/>
@@ -1496,7 +1840,7 @@
     </w:lvl>
   </w:abstractNum>
   <w:num w:numId="1">
-    <w:abstractNumId w:val="2"/>
+    <w:abstractNumId w:val="3"/>
   </w:num>
   <w:num w:numId="2">
     <w:abstractNumId w:val="0"/>
@@ -1505,7 +1849,10 @@
     <w:abstractNumId w:val="1"/>
   </w:num>
   <w:num w:numId="4">
-    <w:abstractNumId w:val="3"/>
+    <w:abstractNumId w:val="4"/>
+  </w:num>
+  <w:num w:numId="5">
+    <w:abstractNumId w:val="2"/>
   </w:num>
 </w:numbering>
 </file>

</xml_diff>